<commit_message>
Finished challenges doc and added check-ins app
</commit_message>
<xml_diff>
--- a/docs/Adding Challenges.docx
+++ b/docs/Adding Challenges.docx
@@ -1184,6 +1184,7 @@
         </w:p>
       </w:sdtContent>
     </w:sdt>
+    <w:bookmarkStart w:id="0" w:name="_GoBack" w:displacedByCustomXml="next"/>
     <w:sdt>
       <w:sdtPr>
         <w:id w:val="-1662541818"/>
@@ -1210,23 +1211,331 @@
             <w:t>Table of Contents</w:t>
           </w:r>
         </w:p>
+        <w:bookmarkEnd w:id="0"/>
         <w:p>
-          <w:fldSimple w:instr=" TOC \o &quot;1-3&quot; \h \z \u ">
-            <w:r>
-              <w:rPr>
-                <w:b/>
-                <w:noProof/>
-              </w:rPr>
-              <w:t>Word did not find any entries for your table of contents.</w:t>
-            </w:r>
-            <w:r>
-              <w:rPr>
-                <w:noProof/>
-              </w:rPr>
-              <w:br/>
-              <w:t>In your document, select the words to include in the table of contents, and then on the Home tab, under Styles, click a heading style. Repeat for each heading that you want to include, and then insert the table of contents in your document. To manually create a table of contents, on the Document Elements tab, under Table of Contents, point to a style and then click the down arrow button. Click one of the styles under Manual Table of Contents, and then type the entries manually.</w:t>
-            </w:r>
-          </w:fldSimple>
+          <w:pPr>
+            <w:pStyle w:val="TOC1"/>
+            <w:tabs>
+              <w:tab w:val="right" w:leader="dot" w:pos="8630"/>
+            </w:tabs>
+            <w:rPr>
+              <w:b w:val="0"/>
+              <w:noProof/>
+              <w:lang w:eastAsia="ja-JP"/>
+            </w:rPr>
+          </w:pPr>
+          <w:r>
+            <w:fldChar w:fldCharType="begin"/>
+          </w:r>
+          <w:r>
+            <w:instrText xml:space="preserve"> TOC \o "1-3" \h \z \u </w:instrText>
+          </w:r>
+          <w:r>
+            <w:fldChar w:fldCharType="separate"/>
+          </w:r>
+          <w:r>
+            <w:rPr>
+              <w:noProof/>
+            </w:rPr>
+            <w:t>Challenge Data Schema:</w:t>
+          </w:r>
+          <w:r>
+            <w:rPr>
+              <w:noProof/>
+            </w:rPr>
+            <w:tab/>
+          </w:r>
+          <w:r>
+            <w:rPr>
+              <w:noProof/>
+            </w:rPr>
+            <w:fldChar w:fldCharType="begin"/>
+          </w:r>
+          <w:r>
+            <w:rPr>
+              <w:noProof/>
+            </w:rPr>
+            <w:instrText xml:space="preserve"> PAGEREF _Toc208410136 \h </w:instrText>
+          </w:r>
+          <w:r>
+            <w:rPr>
+              <w:noProof/>
+            </w:rPr>
+          </w:r>
+          <w:r>
+            <w:rPr>
+              <w:noProof/>
+            </w:rPr>
+            <w:fldChar w:fldCharType="separate"/>
+          </w:r>
+          <w:r>
+            <w:rPr>
+              <w:noProof/>
+            </w:rPr>
+            <w:t>3</w:t>
+          </w:r>
+          <w:r>
+            <w:rPr>
+              <w:noProof/>
+            </w:rPr>
+            <w:fldChar w:fldCharType="end"/>
+          </w:r>
+        </w:p>
+        <w:p>
+          <w:pPr>
+            <w:pStyle w:val="TOC1"/>
+            <w:tabs>
+              <w:tab w:val="right" w:leader="dot" w:pos="8630"/>
+            </w:tabs>
+            <w:rPr>
+              <w:b w:val="0"/>
+              <w:noProof/>
+              <w:lang w:eastAsia="ja-JP"/>
+            </w:rPr>
+          </w:pPr>
+          <w:r>
+            <w:rPr>
+              <w:noProof/>
+            </w:rPr>
+            <w:t>Adding Challenge:</w:t>
+          </w:r>
+          <w:r>
+            <w:rPr>
+              <w:noProof/>
+            </w:rPr>
+            <w:tab/>
+          </w:r>
+          <w:r>
+            <w:rPr>
+              <w:noProof/>
+            </w:rPr>
+            <w:fldChar w:fldCharType="begin"/>
+          </w:r>
+          <w:r>
+            <w:rPr>
+              <w:noProof/>
+            </w:rPr>
+            <w:instrText xml:space="preserve"> PAGEREF _Toc208410137 \h </w:instrText>
+          </w:r>
+          <w:r>
+            <w:rPr>
+              <w:noProof/>
+            </w:rPr>
+          </w:r>
+          <w:r>
+            <w:rPr>
+              <w:noProof/>
+            </w:rPr>
+            <w:fldChar w:fldCharType="separate"/>
+          </w:r>
+          <w:r>
+            <w:rPr>
+              <w:noProof/>
+            </w:rPr>
+            <w:t>4</w:t>
+          </w:r>
+          <w:r>
+            <w:rPr>
+              <w:noProof/>
+            </w:rPr>
+            <w:fldChar w:fldCharType="end"/>
+          </w:r>
+        </w:p>
+        <w:p>
+          <w:pPr>
+            <w:pStyle w:val="TOC2"/>
+            <w:tabs>
+              <w:tab w:val="right" w:leader="dot" w:pos="8630"/>
+            </w:tabs>
+            <w:rPr>
+              <w:b w:val="0"/>
+              <w:noProof/>
+              <w:sz w:val="24"/>
+              <w:szCs w:val="24"/>
+              <w:lang w:eastAsia="ja-JP"/>
+            </w:rPr>
+          </w:pPr>
+          <w:r>
+            <w:rPr>
+              <w:noProof/>
+            </w:rPr>
+            <w:t>Activity:</w:t>
+          </w:r>
+          <w:r>
+            <w:rPr>
+              <w:noProof/>
+            </w:rPr>
+            <w:tab/>
+          </w:r>
+          <w:r>
+            <w:rPr>
+              <w:noProof/>
+            </w:rPr>
+            <w:fldChar w:fldCharType="begin"/>
+          </w:r>
+          <w:r>
+            <w:rPr>
+              <w:noProof/>
+            </w:rPr>
+            <w:instrText xml:space="preserve"> PAGEREF _Toc208410138 \h </w:instrText>
+          </w:r>
+          <w:r>
+            <w:rPr>
+              <w:noProof/>
+            </w:rPr>
+          </w:r>
+          <w:r>
+            <w:rPr>
+              <w:noProof/>
+            </w:rPr>
+            <w:fldChar w:fldCharType="separate"/>
+          </w:r>
+          <w:r>
+            <w:rPr>
+              <w:noProof/>
+            </w:rPr>
+            <w:t>4</w:t>
+          </w:r>
+          <w:r>
+            <w:rPr>
+              <w:noProof/>
+            </w:rPr>
+            <w:fldChar w:fldCharType="end"/>
+          </w:r>
+        </w:p>
+        <w:p>
+          <w:pPr>
+            <w:pStyle w:val="TOC2"/>
+            <w:tabs>
+              <w:tab w:val="right" w:leader="dot" w:pos="8630"/>
+            </w:tabs>
+            <w:rPr>
+              <w:b w:val="0"/>
+              <w:noProof/>
+              <w:sz w:val="24"/>
+              <w:szCs w:val="24"/>
+              <w:lang w:eastAsia="ja-JP"/>
+            </w:rPr>
+          </w:pPr>
+          <w:r>
+            <w:rPr>
+              <w:noProof/>
+            </w:rPr>
+            <w:t>Levels &amp; Days:</w:t>
+          </w:r>
+          <w:r>
+            <w:rPr>
+              <w:noProof/>
+            </w:rPr>
+            <w:tab/>
+          </w:r>
+          <w:r>
+            <w:rPr>
+              <w:noProof/>
+            </w:rPr>
+            <w:fldChar w:fldCharType="begin"/>
+          </w:r>
+          <w:r>
+            <w:rPr>
+              <w:noProof/>
+            </w:rPr>
+            <w:instrText xml:space="preserve"> PAGEREF _Toc208410139 \h </w:instrText>
+          </w:r>
+          <w:r>
+            <w:rPr>
+              <w:noProof/>
+            </w:rPr>
+          </w:r>
+          <w:r>
+            <w:rPr>
+              <w:noProof/>
+            </w:rPr>
+            <w:fldChar w:fldCharType="separate"/>
+          </w:r>
+          <w:r>
+            <w:rPr>
+              <w:noProof/>
+            </w:rPr>
+            <w:t>5</w:t>
+          </w:r>
+          <w:r>
+            <w:rPr>
+              <w:noProof/>
+            </w:rPr>
+            <w:fldChar w:fldCharType="end"/>
+          </w:r>
+        </w:p>
+        <w:p>
+          <w:pPr>
+            <w:pStyle w:val="TOC2"/>
+            <w:tabs>
+              <w:tab w:val="right" w:leader="dot" w:pos="8630"/>
+            </w:tabs>
+            <w:rPr>
+              <w:b w:val="0"/>
+              <w:noProof/>
+              <w:sz w:val="24"/>
+              <w:szCs w:val="24"/>
+              <w:lang w:eastAsia="ja-JP"/>
+            </w:rPr>
+          </w:pPr>
+          <w:r>
+            <w:rPr>
+              <w:noProof/>
+            </w:rPr>
+            <w:t>Exercise:</w:t>
+          </w:r>
+          <w:r>
+            <w:rPr>
+              <w:noProof/>
+            </w:rPr>
+            <w:tab/>
+          </w:r>
+          <w:r>
+            <w:rPr>
+              <w:noProof/>
+            </w:rPr>
+            <w:fldChar w:fldCharType="begin"/>
+          </w:r>
+          <w:r>
+            <w:rPr>
+              <w:noProof/>
+            </w:rPr>
+            <w:instrText xml:space="preserve"> PAGEREF _Toc208410140 \h </w:instrText>
+          </w:r>
+          <w:r>
+            <w:rPr>
+              <w:noProof/>
+            </w:rPr>
+          </w:r>
+          <w:r>
+            <w:rPr>
+              <w:noProof/>
+            </w:rPr>
+            <w:fldChar w:fldCharType="separate"/>
+          </w:r>
+          <w:r>
+            <w:rPr>
+              <w:noProof/>
+            </w:rPr>
+            <w:t>6</w:t>
+          </w:r>
+          <w:r>
+            <w:rPr>
+              <w:noProof/>
+            </w:rPr>
+            <w:fldChar w:fldCharType="end"/>
+          </w:r>
+        </w:p>
+        <w:p>
+          <w:r>
+            <w:rPr>
+              <w:b/>
+              <w:bCs/>
+              <w:noProof/>
+            </w:rPr>
+            <w:fldChar w:fldCharType="end"/>
+          </w:r>
         </w:p>
       </w:sdtContent>
     </w:sdt>
@@ -1239,9 +1548,11 @@
       <w:pPr>
         <w:pStyle w:val="Heading1"/>
       </w:pPr>
+      <w:bookmarkStart w:id="1" w:name="_Toc208410136"/>
       <w:r>
         <w:t>Challenge Data Schema:</w:t>
       </w:r>
+      <w:bookmarkEnd w:id="1"/>
     </w:p>
     <w:p>
       <w:r>
@@ -1329,9 +1640,11 @@
       <w:pPr>
         <w:pStyle w:val="Heading1"/>
       </w:pPr>
+      <w:bookmarkStart w:id="2" w:name="_Toc208410137"/>
       <w:r>
         <w:t>Adding Challenge:</w:t>
       </w:r>
+      <w:bookmarkEnd w:id="2"/>
     </w:p>
     <w:p>
       <w:r>
@@ -1343,9 +1656,11 @@
       <w:pPr>
         <w:pStyle w:val="Heading2"/>
       </w:pPr>
+      <w:bookmarkStart w:id="3" w:name="_Toc208410138"/>
       <w:r>
         <w:t>Activity:</w:t>
       </w:r>
+      <w:bookmarkEnd w:id="3"/>
     </w:p>
     <w:p>
       <w:r>
@@ -1453,8 +1768,55 @@
       <w:r>
         <w:t xml:space="preserve"> table – including case.</w:t>
       </w:r>
-      <w:bookmarkStart w:id="0" w:name="_GoBack"/>
-      <w:bookmarkEnd w:id="0"/>
+    </w:p>
+    <w:p>
+      <w:pPr>
+        <w:pStyle w:val="ListParagraph"/>
+        <w:numPr>
+          <w:ilvl w:val="0"/>
+          <w:numId w:val="1"/>
+        </w:numPr>
+      </w:pPr>
+      <w:r>
+        <w:t xml:space="preserve">Once done press the </w:t>
+      </w:r>
+      <w:r>
+        <w:rPr>
+          <w:i/>
+        </w:rPr>
+        <w:t>Enter</w:t>
+      </w:r>
+      <w:r>
+        <w:t xml:space="preserve"> key on your keyboard to save the entry. </w:t>
+      </w:r>
+    </w:p>
+    <w:p>
+      <w:pPr>
+        <w:pStyle w:val="ListParagraph"/>
+        <w:numPr>
+          <w:ilvl w:val="0"/>
+          <w:numId w:val="1"/>
+        </w:numPr>
+      </w:pPr>
+      <w:r>
+        <w:t xml:space="preserve">Next copy the </w:t>
+      </w:r>
+      <w:proofErr w:type="spellStart"/>
+      <w:r>
+        <w:rPr>
+          <w:i/>
+        </w:rPr>
+        <w:t>objectId</w:t>
+      </w:r>
+      <w:proofErr w:type="spellEnd"/>
+      <w:r>
+        <w:t xml:space="preserve"> value that is automatically generated (you will use this in the next step).</w:t>
+      </w:r>
+    </w:p>
+    <w:p>
+      <w:pPr>
+        <w:pStyle w:val="ListParagraph"/>
+      </w:pPr>
     </w:p>
     <w:p>
       <w:pPr>
@@ -1519,9 +1881,716 @@
         </w:drawing>
       </w:r>
     </w:p>
+    <w:p>
+      <w:r>
+        <w:br w:type="page"/>
+      </w:r>
+    </w:p>
+    <w:p>
+      <w:pPr>
+        <w:pStyle w:val="Heading2"/>
+      </w:pPr>
+      <w:bookmarkStart w:id="4" w:name="_Toc208410139"/>
+      <w:r>
+        <w:t>Levels</w:t>
+      </w:r>
+      <w:r>
+        <w:t xml:space="preserve"> &amp; Days</w:t>
+      </w:r>
+      <w:r>
+        <w:t>:</w:t>
+      </w:r>
+      <w:bookmarkEnd w:id="4"/>
+    </w:p>
+    <w:p>
+      <w:r>
+        <w:t xml:space="preserve">Each challenge has a series of levels – and each level has a series of days. </w:t>
+      </w:r>
+      <w:r>
+        <w:t xml:space="preserve">For each </w:t>
+      </w:r>
+      <w:proofErr w:type="spellStart"/>
+      <w:r>
+        <w:t>ChallengeDay</w:t>
+      </w:r>
+      <w:proofErr w:type="spellEnd"/>
+      <w:r>
+        <w:t xml:space="preserve"> object you will need to assign which level it is in, and which day it is for the level. </w:t>
+      </w:r>
+    </w:p>
+    <w:p/>
+    <w:p>
+      <w:pPr>
+        <w:pStyle w:val="ListParagraph"/>
+        <w:numPr>
+          <w:ilvl w:val="0"/>
+          <w:numId w:val="2"/>
+        </w:numPr>
+      </w:pPr>
+      <w:r>
+        <w:t xml:space="preserve">Click on the </w:t>
+      </w:r>
+      <w:proofErr w:type="spellStart"/>
+      <w:r>
+        <w:rPr>
+          <w:i/>
+        </w:rPr>
+        <w:t>ChallengeDay</w:t>
+      </w:r>
+      <w:proofErr w:type="spellEnd"/>
+      <w:r>
+        <w:t xml:space="preserve"> class on the left side of the screen. </w:t>
+      </w:r>
+    </w:p>
+    <w:p>
+      <w:pPr>
+        <w:pStyle w:val="ListParagraph"/>
+        <w:numPr>
+          <w:ilvl w:val="0"/>
+          <w:numId w:val="2"/>
+        </w:numPr>
+      </w:pPr>
+      <w:r>
+        <w:t xml:space="preserve">Click on the </w:t>
+      </w:r>
+      <w:r>
+        <w:rPr>
+          <w:i/>
+        </w:rPr>
+        <w:t>+Row</w:t>
+      </w:r>
+      <w:r>
+        <w:t xml:space="preserve"> button to add a new row. </w:t>
+      </w:r>
+    </w:p>
+    <w:p>
+      <w:pPr>
+        <w:pStyle w:val="ListParagraph"/>
+        <w:numPr>
+          <w:ilvl w:val="0"/>
+          <w:numId w:val="2"/>
+        </w:numPr>
+      </w:pPr>
+      <w:r>
+        <w:t xml:space="preserve">When the new row is added, double click the cell in the </w:t>
+      </w:r>
+      <w:r>
+        <w:rPr>
+          <w:i/>
+        </w:rPr>
+        <w:t>parent</w:t>
+      </w:r>
+      <w:r>
+        <w:t xml:space="preserve"> column. Paste the vale you copied from the </w:t>
+      </w:r>
+      <w:r>
+        <w:rPr>
+          <w:i/>
+        </w:rPr>
+        <w:t>Challenge</w:t>
+      </w:r>
+      <w:r>
+        <w:t xml:space="preserve"> </w:t>
+      </w:r>
+      <w:proofErr w:type="spellStart"/>
+      <w:r>
+        <w:rPr>
+          <w:i/>
+        </w:rPr>
+        <w:t>objectId</w:t>
+      </w:r>
+      <w:proofErr w:type="spellEnd"/>
+      <w:r>
+        <w:t xml:space="preserve"> in the previous section into here.  </w:t>
+      </w:r>
+      <w:r>
+        <w:rPr>
+          <w:b/>
+        </w:rPr>
+        <w:t xml:space="preserve">NOTE: </w:t>
+      </w:r>
+      <w:r>
+        <w:t xml:space="preserve">This value must have the same </w:t>
+      </w:r>
+      <w:proofErr w:type="spellStart"/>
+      <w:r>
+        <w:rPr>
+          <w:i/>
+        </w:rPr>
+        <w:t>objectId</w:t>
+      </w:r>
+      <w:proofErr w:type="spellEnd"/>
+      <w:r>
+        <w:t xml:space="preserve"> as the </w:t>
+      </w:r>
+      <w:r>
+        <w:rPr>
+          <w:i/>
+        </w:rPr>
+        <w:t>Challenge</w:t>
+      </w:r>
+      <w:r>
+        <w:t xml:space="preserve"> you just created – if not it may cause unexpected app functionality. You may have multiple rows with the same </w:t>
+      </w:r>
+      <w:r>
+        <w:rPr>
+          <w:i/>
+        </w:rPr>
+        <w:t>parent</w:t>
+      </w:r>
+      <w:r>
+        <w:t xml:space="preserve">. </w:t>
+      </w:r>
+    </w:p>
+    <w:p>
+      <w:pPr>
+        <w:pStyle w:val="ListParagraph"/>
+        <w:numPr>
+          <w:ilvl w:val="0"/>
+          <w:numId w:val="2"/>
+        </w:numPr>
+      </w:pPr>
+      <w:r>
+        <w:t>Double</w:t>
+      </w:r>
+      <w:r>
+        <w:t xml:space="preserve"> click the cell in the </w:t>
+      </w:r>
+      <w:proofErr w:type="spellStart"/>
+      <w:r>
+        <w:rPr>
+          <w:i/>
+        </w:rPr>
+        <w:t>dayNum</w:t>
+      </w:r>
+      <w:proofErr w:type="spellEnd"/>
+      <w:r>
+        <w:t xml:space="preserve"> column. Enter the numeric value for the day in the level. </w:t>
+      </w:r>
+    </w:p>
+    <w:p>
+      <w:pPr>
+        <w:pStyle w:val="ListParagraph"/>
+        <w:numPr>
+          <w:ilvl w:val="0"/>
+          <w:numId w:val="2"/>
+        </w:numPr>
+      </w:pPr>
+      <w:r>
+        <w:t xml:space="preserve">Double click the cell in the </w:t>
+      </w:r>
+      <w:r>
+        <w:rPr>
+          <w:i/>
+        </w:rPr>
+        <w:t>level</w:t>
+      </w:r>
+      <w:r>
+        <w:t xml:space="preserve"> column. Enter the numeric value of the level this day should appear in. </w:t>
+      </w:r>
+    </w:p>
+    <w:p>
+      <w:pPr>
+        <w:pStyle w:val="ListParagraph"/>
+        <w:numPr>
+          <w:ilvl w:val="0"/>
+          <w:numId w:val="2"/>
+        </w:numPr>
+      </w:pPr>
+      <w:r>
+        <w:t xml:space="preserve"> Double click the cell in the </w:t>
+      </w:r>
+      <w:r>
+        <w:rPr>
+          <w:i/>
+        </w:rPr>
+        <w:t>overview</w:t>
+      </w:r>
+      <w:r>
+        <w:t xml:space="preserve"> column. Enter an overview for this day’s challenges. </w:t>
+      </w:r>
+    </w:p>
+    <w:p>
+      <w:pPr>
+        <w:pStyle w:val="ListParagraph"/>
+        <w:numPr>
+          <w:ilvl w:val="0"/>
+          <w:numId w:val="2"/>
+        </w:numPr>
+      </w:pPr>
+      <w:r>
+        <w:t xml:space="preserve">Lastly, copy the </w:t>
+      </w:r>
+      <w:proofErr w:type="spellStart"/>
+      <w:r>
+        <w:rPr>
+          <w:i/>
+        </w:rPr>
+        <w:t>objectId</w:t>
+      </w:r>
+      <w:proofErr w:type="spellEnd"/>
+      <w:r>
+        <w:t xml:space="preserve"> value that is automatically generated (you will use this in the next step).</w:t>
+      </w:r>
+    </w:p>
+    <w:p/>
+    <w:p>
+      <w:r>
+        <w:rPr>
+          <w:noProof/>
+        </w:rPr>
+        <w:drawing>
+          <wp:inline distT="0" distB="0" distL="0" distR="0" wp14:anchorId="5A0B1677" wp14:editId="63B71B0F">
+            <wp:extent cx="5476875" cy="2752725"/>
+            <wp:effectExtent l="0" t="0" r="9525" b="0"/>
+            <wp:docPr id="3" name="Picture 3" descr="Tyrone:Users:NathanDoe:Desktop:ChallengeDay.tiff"/>
+            <wp:cNvGraphicFramePr>
+              <a:graphicFrameLocks xmlns:a="http://schemas.openxmlformats.org/drawingml/2006/main" noChangeAspect="1"/>
+            </wp:cNvGraphicFramePr>
+            <a:graphic xmlns:a="http://schemas.openxmlformats.org/drawingml/2006/main">
+              <a:graphicData uri="http://schemas.openxmlformats.org/drawingml/2006/picture">
+                <pic:pic xmlns:pic="http://schemas.openxmlformats.org/drawingml/2006/picture">
+                  <pic:nvPicPr>
+                    <pic:cNvPr id="0" name="Picture 3" descr="Tyrone:Users:NathanDoe:Desktop:ChallengeDay.tiff"/>
+                    <pic:cNvPicPr>
+                      <a:picLocks noChangeAspect="1" noChangeArrowheads="1"/>
+                    </pic:cNvPicPr>
+                  </pic:nvPicPr>
+                  <pic:blipFill>
+                    <a:blip r:embed="rId11">
+                      <a:extLst>
+                        <a:ext uri="{28A0092B-C50C-407E-A947-70E740481C1C}">
+                          <a14:useLocalDpi xmlns:a14="http://schemas.microsoft.com/office/drawing/2010/main" val="0"/>
+                        </a:ext>
+                      </a:extLst>
+                    </a:blip>
+                    <a:srcRect/>
+                    <a:stretch>
+                      <a:fillRect/>
+                    </a:stretch>
+                  </pic:blipFill>
+                  <pic:spPr bwMode="auto">
+                    <a:xfrm>
+                      <a:off x="0" y="0"/>
+                      <a:ext cx="5476875" cy="2752725"/>
+                    </a:xfrm>
+                    <a:prstGeom prst="rect">
+                      <a:avLst/>
+                    </a:prstGeom>
+                    <a:noFill/>
+                    <a:ln>
+                      <a:noFill/>
+                    </a:ln>
+                  </pic:spPr>
+                </pic:pic>
+              </a:graphicData>
+            </a:graphic>
+          </wp:inline>
+        </w:drawing>
+      </w:r>
+    </w:p>
+    <w:p>
+      <w:r>
+        <w:br w:type="page"/>
+      </w:r>
+    </w:p>
+    <w:p>
+      <w:pPr>
+        <w:pStyle w:val="Heading2"/>
+      </w:pPr>
+      <w:bookmarkStart w:id="5" w:name="_Toc208410140"/>
+      <w:r>
+        <w:t>Exercise:</w:t>
+      </w:r>
+      <w:bookmarkEnd w:id="5"/>
+    </w:p>
+    <w:p>
+      <w:r>
+        <w:t xml:space="preserve">These objects represent an individual exercise/task that appears in a day. </w:t>
+      </w:r>
+      <w:r>
+        <w:t xml:space="preserve"> Each exercise can either have a URL to a YouTube video, or an image. </w:t>
+      </w:r>
+    </w:p>
+    <w:p/>
+    <w:p>
+      <w:pPr>
+        <w:pStyle w:val="ListParagraph"/>
+        <w:numPr>
+          <w:ilvl w:val="0"/>
+          <w:numId w:val="3"/>
+        </w:numPr>
+      </w:pPr>
+      <w:r>
+        <w:t xml:space="preserve">Click on the </w:t>
+      </w:r>
+      <w:r>
+        <w:rPr>
+          <w:i/>
+        </w:rPr>
+        <w:t xml:space="preserve">Exercise </w:t>
+      </w:r>
+      <w:r>
+        <w:t xml:space="preserve">class on the left side of the screen. </w:t>
+      </w:r>
+    </w:p>
+    <w:p>
+      <w:pPr>
+        <w:pStyle w:val="ListParagraph"/>
+        <w:numPr>
+          <w:ilvl w:val="0"/>
+          <w:numId w:val="3"/>
+        </w:numPr>
+      </w:pPr>
+      <w:r>
+        <w:t xml:space="preserve">Click on the </w:t>
+      </w:r>
+      <w:r>
+        <w:rPr>
+          <w:i/>
+        </w:rPr>
+        <w:t>+Row</w:t>
+      </w:r>
+      <w:r>
+        <w:t xml:space="preserve"> button to add a new row.</w:t>
+      </w:r>
+    </w:p>
+    <w:p>
+      <w:pPr>
+        <w:pStyle w:val="ListParagraph"/>
+        <w:numPr>
+          <w:ilvl w:val="0"/>
+          <w:numId w:val="3"/>
+        </w:numPr>
+      </w:pPr>
+      <w:r>
+        <w:t xml:space="preserve">Once the new row is added, double click the cell in the </w:t>
+      </w:r>
+      <w:r>
+        <w:rPr>
+          <w:i/>
+        </w:rPr>
+        <w:t xml:space="preserve">parent </w:t>
+      </w:r>
+      <w:r>
+        <w:t xml:space="preserve">column. Paste the value of the </w:t>
+      </w:r>
+      <w:proofErr w:type="spellStart"/>
+      <w:r>
+        <w:rPr>
+          <w:i/>
+        </w:rPr>
+        <w:t>ChallengeDay</w:t>
+      </w:r>
+      <w:proofErr w:type="spellEnd"/>
+      <w:r>
+        <w:rPr>
+          <w:i/>
+        </w:rPr>
+        <w:t xml:space="preserve"> </w:t>
+      </w:r>
+      <w:proofErr w:type="spellStart"/>
+      <w:r>
+        <w:rPr>
+          <w:i/>
+        </w:rPr>
+        <w:t>objectId</w:t>
+      </w:r>
+      <w:proofErr w:type="spellEnd"/>
+      <w:r>
+        <w:rPr>
+          <w:i/>
+        </w:rPr>
+        <w:t xml:space="preserve"> </w:t>
+      </w:r>
+      <w:r>
+        <w:t xml:space="preserve">you copied in the previous step. </w:t>
+      </w:r>
+      <w:r>
+        <w:rPr>
+          <w:b/>
+        </w:rPr>
+        <w:t xml:space="preserve">NOTE: </w:t>
+      </w:r>
+      <w:r>
+        <w:t xml:space="preserve">This value must have the same </w:t>
+      </w:r>
+      <w:proofErr w:type="spellStart"/>
+      <w:r>
+        <w:rPr>
+          <w:i/>
+        </w:rPr>
+        <w:t>objectId</w:t>
+      </w:r>
+      <w:proofErr w:type="spellEnd"/>
+      <w:r>
+        <w:t xml:space="preserve"> as the </w:t>
+      </w:r>
+      <w:proofErr w:type="spellStart"/>
+      <w:r>
+        <w:rPr>
+          <w:i/>
+        </w:rPr>
+        <w:t>Challenge</w:t>
+      </w:r>
+      <w:r>
+        <w:rPr>
+          <w:i/>
+        </w:rPr>
+        <w:t>Day</w:t>
+      </w:r>
+      <w:proofErr w:type="spellEnd"/>
+      <w:r>
+        <w:t xml:space="preserve"> you just created – if not it may cause unexpected app functionality. You may have multiple rows with the same </w:t>
+      </w:r>
+      <w:r>
+        <w:rPr>
+          <w:i/>
+        </w:rPr>
+        <w:t>parent</w:t>
+      </w:r>
+      <w:r>
+        <w:t>.</w:t>
+      </w:r>
+    </w:p>
+    <w:p>
+      <w:pPr>
+        <w:pStyle w:val="ListParagraph"/>
+        <w:numPr>
+          <w:ilvl w:val="0"/>
+          <w:numId w:val="3"/>
+        </w:numPr>
+      </w:pPr>
+      <w:r>
+        <w:t xml:space="preserve">Double click the cell in the </w:t>
+      </w:r>
+      <w:r>
+        <w:rPr>
+          <w:i/>
+        </w:rPr>
+        <w:t>amount</w:t>
+      </w:r>
+      <w:r>
+        <w:t xml:space="preserve"> column. Enter the amount of the exercise/task the user should do. </w:t>
+      </w:r>
+      <w:r>
+        <w:rPr>
+          <w:b/>
+        </w:rPr>
+        <w:t xml:space="preserve">NOTE: </w:t>
+      </w:r>
+      <w:r>
+        <w:t xml:space="preserve">This is the value that will show as a footer below the exercise. </w:t>
+      </w:r>
+    </w:p>
+    <w:p>
+      <w:pPr>
+        <w:pStyle w:val="ListParagraph"/>
+        <w:numPr>
+          <w:ilvl w:val="0"/>
+          <w:numId w:val="3"/>
+        </w:numPr>
+      </w:pPr>
+      <w:r>
+        <w:t xml:space="preserve">Double click the cell in the </w:t>
+      </w:r>
+      <w:r>
+        <w:rPr>
+          <w:i/>
+        </w:rPr>
+        <w:t>description</w:t>
+      </w:r>
+      <w:r>
+        <w:t xml:space="preserve"> column. Enter in the name/description of the exercise (ex. Bunting). </w:t>
+      </w:r>
+    </w:p>
+    <w:p>
+      <w:pPr>
+        <w:pStyle w:val="ListParagraph"/>
+        <w:numPr>
+          <w:ilvl w:val="0"/>
+          <w:numId w:val="3"/>
+        </w:numPr>
+      </w:pPr>
+      <w:r>
+        <w:t xml:space="preserve">Double click the cell in the </w:t>
+      </w:r>
+      <w:proofErr w:type="spellStart"/>
+      <w:r>
+        <w:rPr>
+          <w:i/>
+        </w:rPr>
+        <w:t>isLink</w:t>
+      </w:r>
+      <w:proofErr w:type="spellEnd"/>
+      <w:r>
+        <w:t xml:space="preserve"> column. Enter “true” if this exercise is going to have a YouTube link. Enter “false” if the exercise is going to have a picture. </w:t>
+      </w:r>
+    </w:p>
+    <w:p>
+      <w:pPr>
+        <w:pStyle w:val="ListParagraph"/>
+        <w:numPr>
+          <w:ilvl w:val="0"/>
+          <w:numId w:val="3"/>
+        </w:numPr>
+      </w:pPr>
+      <w:r>
+        <w:t>If the exercise has a picture, double click the</w:t>
+      </w:r>
+      <w:r>
+        <w:rPr>
+          <w:i/>
+        </w:rPr>
+        <w:t xml:space="preserve"> </w:t>
+      </w:r>
+      <w:r>
+        <w:t xml:space="preserve">cell in the </w:t>
+      </w:r>
+      <w:r>
+        <w:rPr>
+          <w:i/>
+        </w:rPr>
+        <w:t xml:space="preserve">picture </w:t>
+      </w:r>
+      <w:r>
+        <w:t xml:space="preserve">column (otherwise skip this step). Click on the </w:t>
+      </w:r>
+      <w:r>
+        <w:rPr>
+          <w:i/>
+        </w:rPr>
+        <w:t>Upload File</w:t>
+      </w:r>
+      <w:r>
+        <w:t xml:space="preserve"> button that appears. </w:t>
+      </w:r>
+    </w:p>
+    <w:p>
+      <w:pPr>
+        <w:pStyle w:val="ListParagraph"/>
+        <w:numPr>
+          <w:ilvl w:val="1"/>
+          <w:numId w:val="3"/>
+        </w:numPr>
+      </w:pPr>
+      <w:r>
+        <w:t>Navigate your computer to find the picture you want to upload.</w:t>
+      </w:r>
+    </w:p>
+    <w:p>
+      <w:pPr>
+        <w:pStyle w:val="ListParagraph"/>
+        <w:numPr>
+          <w:ilvl w:val="1"/>
+          <w:numId w:val="3"/>
+        </w:numPr>
+      </w:pPr>
+      <w:r>
+        <w:t xml:space="preserve">Click the </w:t>
+      </w:r>
+      <w:r>
+        <w:rPr>
+          <w:i/>
+        </w:rPr>
+        <w:t>Choose</w:t>
+      </w:r>
+      <w:r>
+        <w:t xml:space="preserve"> button to upload the file to </w:t>
+      </w:r>
+      <w:proofErr w:type="gramStart"/>
+      <w:r>
+        <w:t>Parse</w:t>
+      </w:r>
+      <w:proofErr w:type="gramEnd"/>
+      <w:r>
+        <w:t xml:space="preserve">. </w:t>
+      </w:r>
+    </w:p>
+    <w:p>
+      <w:pPr>
+        <w:pStyle w:val="ListParagraph"/>
+        <w:numPr>
+          <w:ilvl w:val="0"/>
+          <w:numId w:val="3"/>
+        </w:numPr>
+      </w:pPr>
+      <w:r>
+        <w:t xml:space="preserve">If the exercise has a YouTube video, double click the cell in the </w:t>
+      </w:r>
+      <w:proofErr w:type="spellStart"/>
+      <w:proofErr w:type="gramStart"/>
+      <w:r>
+        <w:rPr>
+          <w:i/>
+        </w:rPr>
+        <w:t>url</w:t>
+      </w:r>
+      <w:proofErr w:type="spellEnd"/>
+      <w:proofErr w:type="gramEnd"/>
+      <w:r>
+        <w:t xml:space="preserve"> column (otherwise skip this step). Copy the URL of the YouTube video from your browser and paste it into this cell. </w:t>
+      </w:r>
+    </w:p>
+    <w:p/>
+    <w:p>
+      <w:r>
+        <w:rPr>
+          <w:noProof/>
+        </w:rPr>
+        <w:drawing>
+          <wp:inline distT="0" distB="0" distL="0" distR="0" wp14:anchorId="528E2793" wp14:editId="62290A68">
+            <wp:extent cx="5476875" cy="2762885"/>
+            <wp:effectExtent l="0" t="0" r="9525" b="5715"/>
+            <wp:docPr id="4" name="Picture 4" descr="Tyrone:Users:NathanDoe:Desktop:Exercise.tiff"/>
+            <wp:cNvGraphicFramePr>
+              <a:graphicFrameLocks xmlns:a="http://schemas.openxmlformats.org/drawingml/2006/main" noChangeAspect="1"/>
+            </wp:cNvGraphicFramePr>
+            <a:graphic xmlns:a="http://schemas.openxmlformats.org/drawingml/2006/main">
+              <a:graphicData uri="http://schemas.openxmlformats.org/drawingml/2006/picture">
+                <pic:pic xmlns:pic="http://schemas.openxmlformats.org/drawingml/2006/picture">
+                  <pic:nvPicPr>
+                    <pic:cNvPr id="0" name="Picture 4" descr="Tyrone:Users:NathanDoe:Desktop:Exercise.tiff"/>
+                    <pic:cNvPicPr>
+                      <a:picLocks noChangeAspect="1" noChangeArrowheads="1"/>
+                    </pic:cNvPicPr>
+                  </pic:nvPicPr>
+                  <pic:blipFill>
+                    <a:blip r:embed="rId12">
+                      <a:extLst>
+                        <a:ext uri="{28A0092B-C50C-407E-A947-70E740481C1C}">
+                          <a14:useLocalDpi xmlns:a14="http://schemas.microsoft.com/office/drawing/2010/main" val="0"/>
+                        </a:ext>
+                      </a:extLst>
+                    </a:blip>
+                    <a:srcRect/>
+                    <a:stretch>
+                      <a:fillRect/>
+                    </a:stretch>
+                  </pic:blipFill>
+                  <pic:spPr bwMode="auto">
+                    <a:xfrm>
+                      <a:off x="0" y="0"/>
+                      <a:ext cx="5476875" cy="2762885"/>
+                    </a:xfrm>
+                    <a:prstGeom prst="rect">
+                      <a:avLst/>
+                    </a:prstGeom>
+                    <a:noFill/>
+                    <a:ln>
+                      <a:noFill/>
+                    </a:ln>
+                  </pic:spPr>
+                </pic:pic>
+              </a:graphicData>
+            </a:graphic>
+          </wp:inline>
+        </w:drawing>
+      </w:r>
+    </w:p>
     <w:sectPr>
-      <w:footerReference w:type="even" r:id="rId11"/>
-      <w:footerReference w:type="default" r:id="rId12"/>
+      <w:footerReference w:type="even" r:id="rId13"/>
+      <w:footerReference w:type="default" r:id="rId14"/>
       <w:pgSz w:w="12240" w:h="15840"/>
       <w:pgMar w:top="1440" w:right="1800" w:bottom="1440" w:left="1800" w:header="720" w:footer="720" w:gutter="0"/>
       <w:cols w:space="720"/>
@@ -1621,7 +2690,7 @@
         <w:rStyle w:val="PageNumber"/>
         <w:noProof/>
       </w:rPr>
-      <w:t>4</w:t>
+      <w:t>2</w:t>
     </w:r>
     <w:r>
       <w:rPr>
@@ -1661,6 +2730,95 @@
 <file path=word/numbering.xml><?xml version="1.0" encoding="utf-8"?>
 <w:numbering xmlns:wpc="http://schemas.microsoft.com/office/word/2010/wordprocessingCanvas" xmlns:mo="http://schemas.microsoft.com/office/mac/office/2008/main" xmlns:mc="http://schemas.openxmlformats.org/markup-compatibility/2006" xmlns:mv="urn:schemas-microsoft-com:mac:vml" xmlns:o="urn:schemas-microsoft-com:office:office" xmlns:r="http://schemas.openxmlformats.org/officeDocument/2006/relationships" xmlns:m="http://schemas.openxmlformats.org/officeDocument/2006/math" xmlns:v="urn:schemas-microsoft-com:vml" xmlns:wp14="http://schemas.microsoft.com/office/word/2010/wordprocessingDrawing" xmlns:wp="http://schemas.openxmlformats.org/drawingml/2006/wordprocessingDrawing" xmlns:w10="urn:schemas-microsoft-com:office:word" xmlns:w="http://schemas.openxmlformats.org/wordprocessingml/2006/main" xmlns:w14="http://schemas.microsoft.com/office/word/2010/wordml" xmlns:wpg="http://schemas.microsoft.com/office/word/2010/wordprocessingGroup" xmlns:wpi="http://schemas.microsoft.com/office/word/2010/wordprocessingInk" xmlns:wne="http://schemas.microsoft.com/office/word/2006/wordml" xmlns:wps="http://schemas.microsoft.com/office/word/2010/wordprocessingShape" mc:Ignorable="w14 wp14">
   <w:abstractNum w:abstractNumId="0">
+    <w:nsid w:val="0C2C2514"/>
+    <w:multiLevelType w:val="hybridMultilevel"/>
+    <w:tmpl w:val="51F0ED7E"/>
+    <w:lvl w:ilvl="0" w:tplc="04090011">
+      <w:start w:val="1"/>
+      <w:numFmt w:val="decimal"/>
+      <w:lvlText w:val="%1)"/>
+      <w:lvlJc w:val="left"/>
+      <w:pPr>
+        <w:ind w:left="720" w:hanging="360"/>
+      </w:pPr>
+      <w:rPr>
+        <w:rFonts w:hint="default"/>
+      </w:rPr>
+    </w:lvl>
+    <w:lvl w:ilvl="1" w:tplc="04090019">
+      <w:start w:val="1"/>
+      <w:numFmt w:val="lowerLetter"/>
+      <w:lvlText w:val="%2."/>
+      <w:lvlJc w:val="left"/>
+      <w:pPr>
+        <w:ind w:left="1440" w:hanging="360"/>
+      </w:pPr>
+    </w:lvl>
+    <w:lvl w:ilvl="2" w:tplc="0409001B" w:tentative="1">
+      <w:start w:val="1"/>
+      <w:numFmt w:val="lowerRoman"/>
+      <w:lvlText w:val="%3."/>
+      <w:lvlJc w:val="right"/>
+      <w:pPr>
+        <w:ind w:left="2160" w:hanging="180"/>
+      </w:pPr>
+    </w:lvl>
+    <w:lvl w:ilvl="3" w:tplc="0409000F" w:tentative="1">
+      <w:start w:val="1"/>
+      <w:numFmt w:val="decimal"/>
+      <w:lvlText w:val="%4."/>
+      <w:lvlJc w:val="left"/>
+      <w:pPr>
+        <w:ind w:left="2880" w:hanging="360"/>
+      </w:pPr>
+    </w:lvl>
+    <w:lvl w:ilvl="4" w:tplc="04090019" w:tentative="1">
+      <w:start w:val="1"/>
+      <w:numFmt w:val="lowerLetter"/>
+      <w:lvlText w:val="%5."/>
+      <w:lvlJc w:val="left"/>
+      <w:pPr>
+        <w:ind w:left="3600" w:hanging="360"/>
+      </w:pPr>
+    </w:lvl>
+    <w:lvl w:ilvl="5" w:tplc="0409001B" w:tentative="1">
+      <w:start w:val="1"/>
+      <w:numFmt w:val="lowerRoman"/>
+      <w:lvlText w:val="%6."/>
+      <w:lvlJc w:val="right"/>
+      <w:pPr>
+        <w:ind w:left="4320" w:hanging="180"/>
+      </w:pPr>
+    </w:lvl>
+    <w:lvl w:ilvl="6" w:tplc="0409000F" w:tentative="1">
+      <w:start w:val="1"/>
+      <w:numFmt w:val="decimal"/>
+      <w:lvlText w:val="%7."/>
+      <w:lvlJc w:val="left"/>
+      <w:pPr>
+        <w:ind w:left="5040" w:hanging="360"/>
+      </w:pPr>
+    </w:lvl>
+    <w:lvl w:ilvl="7" w:tplc="04090019" w:tentative="1">
+      <w:start w:val="1"/>
+      <w:numFmt w:val="lowerLetter"/>
+      <w:lvlText w:val="%8."/>
+      <w:lvlJc w:val="left"/>
+      <w:pPr>
+        <w:ind w:left="5760" w:hanging="360"/>
+      </w:pPr>
+    </w:lvl>
+    <w:lvl w:ilvl="8" w:tplc="0409001B" w:tentative="1">
+      <w:start w:val="1"/>
+      <w:numFmt w:val="lowerRoman"/>
+      <w:lvlText w:val="%9."/>
+      <w:lvlJc w:val="right"/>
+      <w:pPr>
+        <w:ind w:left="6480" w:hanging="180"/>
+      </w:pPr>
+    </w:lvl>
+  </w:abstractNum>
+  <w:abstractNum w:abstractNumId="1">
     <w:nsid w:val="0CB80DBA"/>
     <w:multiLevelType w:val="hybridMultilevel"/>
     <w:tmpl w:val="927886CC"/>
@@ -1749,7 +2907,102 @@
       </w:pPr>
     </w:lvl>
   </w:abstractNum>
+  <w:abstractNum w:abstractNumId="2">
+    <w:nsid w:val="2CB73675"/>
+    <w:multiLevelType w:val="hybridMultilevel"/>
+    <w:tmpl w:val="222A0068"/>
+    <w:lvl w:ilvl="0" w:tplc="04090011">
+      <w:start w:val="1"/>
+      <w:numFmt w:val="decimal"/>
+      <w:lvlText w:val="%1)"/>
+      <w:lvlJc w:val="left"/>
+      <w:pPr>
+        <w:ind w:left="720" w:hanging="360"/>
+      </w:pPr>
+      <w:rPr>
+        <w:rFonts w:hint="default"/>
+      </w:rPr>
+    </w:lvl>
+    <w:lvl w:ilvl="1" w:tplc="04090019" w:tentative="1">
+      <w:start w:val="1"/>
+      <w:numFmt w:val="lowerLetter"/>
+      <w:lvlText w:val="%2."/>
+      <w:lvlJc w:val="left"/>
+      <w:pPr>
+        <w:ind w:left="1440" w:hanging="360"/>
+      </w:pPr>
+    </w:lvl>
+    <w:lvl w:ilvl="2" w:tplc="0409001B" w:tentative="1">
+      <w:start w:val="1"/>
+      <w:numFmt w:val="lowerRoman"/>
+      <w:lvlText w:val="%3."/>
+      <w:lvlJc w:val="right"/>
+      <w:pPr>
+        <w:ind w:left="2160" w:hanging="180"/>
+      </w:pPr>
+    </w:lvl>
+    <w:lvl w:ilvl="3" w:tplc="0409000F" w:tentative="1">
+      <w:start w:val="1"/>
+      <w:numFmt w:val="decimal"/>
+      <w:lvlText w:val="%4."/>
+      <w:lvlJc w:val="left"/>
+      <w:pPr>
+        <w:ind w:left="2880" w:hanging="360"/>
+      </w:pPr>
+    </w:lvl>
+    <w:lvl w:ilvl="4" w:tplc="04090019" w:tentative="1">
+      <w:start w:val="1"/>
+      <w:numFmt w:val="lowerLetter"/>
+      <w:lvlText w:val="%5."/>
+      <w:lvlJc w:val="left"/>
+      <w:pPr>
+        <w:ind w:left="3600" w:hanging="360"/>
+      </w:pPr>
+    </w:lvl>
+    <w:lvl w:ilvl="5" w:tplc="0409001B" w:tentative="1">
+      <w:start w:val="1"/>
+      <w:numFmt w:val="lowerRoman"/>
+      <w:lvlText w:val="%6."/>
+      <w:lvlJc w:val="right"/>
+      <w:pPr>
+        <w:ind w:left="4320" w:hanging="180"/>
+      </w:pPr>
+    </w:lvl>
+    <w:lvl w:ilvl="6" w:tplc="0409000F" w:tentative="1">
+      <w:start w:val="1"/>
+      <w:numFmt w:val="decimal"/>
+      <w:lvlText w:val="%7."/>
+      <w:lvlJc w:val="left"/>
+      <w:pPr>
+        <w:ind w:left="5040" w:hanging="360"/>
+      </w:pPr>
+    </w:lvl>
+    <w:lvl w:ilvl="7" w:tplc="04090019" w:tentative="1">
+      <w:start w:val="1"/>
+      <w:numFmt w:val="lowerLetter"/>
+      <w:lvlText w:val="%8."/>
+      <w:lvlJc w:val="left"/>
+      <w:pPr>
+        <w:ind w:left="5760" w:hanging="360"/>
+      </w:pPr>
+    </w:lvl>
+    <w:lvl w:ilvl="8" w:tplc="0409001B" w:tentative="1">
+      <w:start w:val="1"/>
+      <w:numFmt w:val="lowerRoman"/>
+      <w:lvlText w:val="%9."/>
+      <w:lvlJc w:val="right"/>
+      <w:pPr>
+        <w:ind w:left="6480" w:hanging="180"/>
+      </w:pPr>
+    </w:lvl>
+  </w:abstractNum>
   <w:num w:numId="1">
+    <w:abstractNumId w:val="1"/>
+  </w:num>
+  <w:num w:numId="2">
+    <w:abstractNumId w:val="2"/>
+  </w:num>
+  <w:num w:numId="3">
     <w:abstractNumId w:val="0"/>
   </w:num>
 </w:numbering>
@@ -2051,7 +3304,6 @@
     <w:next w:val="Normal"/>
     <w:autoRedefine/>
     <w:uiPriority w:val="39"/>
-    <w:semiHidden/>
     <w:unhideWhenUsed/>
     <w:rsid w:val="004D3B24"/>
     <w:pPr>
@@ -2067,7 +3319,6 @@
     <w:next w:val="Normal"/>
     <w:autoRedefine/>
     <w:uiPriority w:val="39"/>
-    <w:semiHidden/>
     <w:unhideWhenUsed/>
     <w:rsid w:val="004D3B24"/>
     <w:pPr>
@@ -2552,7 +3803,6 @@
     <w:next w:val="Normal"/>
     <w:autoRedefine/>
     <w:uiPriority w:val="39"/>
-    <w:semiHidden/>
     <w:unhideWhenUsed/>
     <w:rsid w:val="004D3B24"/>
     <w:pPr>
@@ -2568,7 +3818,6 @@
     <w:next w:val="Normal"/>
     <w:autoRedefine/>
     <w:uiPriority w:val="39"/>
-    <w:semiHidden/>
     <w:unhideWhenUsed/>
     <w:rsid w:val="004D3B24"/>
     <w:pPr>
@@ -2837,7 +4086,7 @@
     <w:charset w:val="00"/>
     <w:family w:val="auto"/>
     <w:pitch w:val="variable"/>
-    <w:sig w:usb0="00000003" w:usb1="00000000" w:usb2="00000000" w:usb3="00000000" w:csb0="00000001" w:csb1="00000000"/>
+    <w:sig w:usb0="E0002AFF" w:usb1="C0007841" w:usb2="00000009" w:usb3="00000000" w:csb0="000001FF" w:csb1="00000000"/>
   </w:font>
   <w:font w:name="Cambria">
     <w:panose1 w:val="02040503050406030204"/>
@@ -2872,9 +4121,9 @@
   <w:font w:name="Lucida Grande">
     <w:panose1 w:val="020B0600040502020204"/>
     <w:charset w:val="00"/>
-    <w:family w:val="roman"/>
-    <w:notTrueType/>
-    <w:pitch w:val="default"/>
+    <w:family w:val="auto"/>
+    <w:pitch w:val="variable"/>
+    <w:sig w:usb0="00000003" w:usb1="00000000" w:usb2="00000000" w:usb3="00000000" w:csb0="00000001" w:csb1="00000000"/>
   </w:font>
   <w:font w:name="Arial">
     <w:panose1 w:val="020B0604020202020204"/>
@@ -3650,7 +4899,7 @@
 </file>
 
 <file path=customXml/itemProps1.xml><?xml version="1.0" encoding="utf-8"?>
-<ds:datastoreItem xmlns:ds="http://schemas.openxmlformats.org/officeDocument/2006/customXml" ds:itemID="{974232C0-9932-8D4B-B2A7-3392721C3438}">
+<ds:datastoreItem xmlns:ds="http://schemas.openxmlformats.org/officeDocument/2006/customXml" ds:itemID="{F4636ABD-412C-E84B-B6DC-81B10022A03C}">
   <ds:schemaRefs>
     <ds:schemaRef ds:uri="http://schemas.openxmlformats.org/officeDocument/2006/bibliography"/>
   </ds:schemaRefs>

</xml_diff>

<commit_message>
Updated docs and app for level durations
</commit_message>
<xml_diff>
--- a/docs/Adding Challenges.docx
+++ b/docs/Adding Challenges.docx
@@ -44,6 +44,7 @@
             <w:dataBinding w:prefixMappings="xmlns:ns0='http://purl.org/dc/elements/1.1/' xmlns:ns1='http://schemas.openxmlformats.org/package/2006/metadata/core-properties' " w:xpath="/ns1:coreProperties[1]/ns0:title[1]" w:storeItemID="{6C3C8BC8-F283-45AE-878A-BAB7291924A1}"/>
             <w:text/>
           </w:sdtPr>
+          <w:sdtEndPr/>
           <w:sdtContent>
             <w:p>
               <w:pPr>
@@ -83,11 +84,9 @@
             <w:alias w:val="Subtitle"/>
             <w:tag w:val="Subtitle"/>
             <w:id w:val="8081533"/>
-            <w:placeholder>
-              <w:docPart w:val="A027D9462F08654EB64FE95B39150BF2"/>
-            </w:placeholder>
             <w:text/>
           </w:sdtPr>
+          <w:sdtEndPr/>
           <w:sdtContent>
             <w:p>
               <w:pPr>
@@ -135,12 +134,10 @@
               </w:rPr>
               <w:alias w:val="Author"/>
               <w:id w:val="8081534"/>
-              <w:placeholder>
-                <w:docPart w:val="DD5F926DA22C27448BA0819C14A4AB7E"/>
-              </w:placeholder>
               <w:dataBinding w:prefixMappings="xmlns:ns0='http://purl.org/dc/elements/1.1/' xmlns:ns1='http://schemas.openxmlformats.org/package/2006/metadata/core-properties' " w:xpath="/ns1:coreProperties[1]/ns0:creator[1]" w:storeItemID="{6C3C8BC8-F283-45AE-878A-BAB7291924A1}"/>
               <w:text/>
             </w:sdtPr>
+            <w:sdtEndPr/>
             <w:sdtContent>
               <w:r>
                 <w:rPr>
@@ -1184,9 +1181,16 @@
         </w:p>
       </w:sdtContent>
     </w:sdt>
-    <w:bookmarkStart w:id="0" w:name="_GoBack" w:displacedByCustomXml="next"/>
     <w:sdt>
       <w:sdtPr>
+        <w:rPr>
+          <w:rFonts w:asciiTheme="minorHAnsi" w:eastAsiaTheme="minorEastAsia" w:hAnsiTheme="minorHAnsi" w:cstheme="minorBidi"/>
+          <w:b w:val="0"/>
+          <w:bCs w:val="0"/>
+          <w:color w:val="auto"/>
+          <w:sz w:val="24"/>
+          <w:szCs w:val="24"/>
+        </w:rPr>
         <w:id w:val="-1662541818"/>
         <w:docPartObj>
           <w:docPartGallery w:val="Table of Contents"/>
@@ -1195,11 +1199,7 @@
       </w:sdtPr>
       <w:sdtEndPr>
         <w:rPr>
-          <w:rFonts w:asciiTheme="minorHAnsi" w:eastAsiaTheme="minorEastAsia" w:hAnsiTheme="minorHAnsi" w:cstheme="minorBidi"/>
           <w:noProof/>
-          <w:color w:val="auto"/>
-          <w:sz w:val="24"/>
-          <w:szCs w:val="24"/>
         </w:rPr>
       </w:sdtEndPr>
       <w:sdtContent>
@@ -1211,7 +1211,6 @@
             <w:t>Table of Contents</w:t>
           </w:r>
         </w:p>
-        <w:bookmarkEnd w:id="0"/>
         <w:p>
           <w:pPr>
             <w:pStyle w:val="TOC1"/>
@@ -1548,31 +1547,15 @@
       <w:pPr>
         <w:pStyle w:val="Heading1"/>
       </w:pPr>
-      <w:bookmarkStart w:id="1" w:name="_Toc208410136"/>
+      <w:bookmarkStart w:id="0" w:name="_Toc208410136"/>
       <w:r>
         <w:t>Challenge Data Schema:</w:t>
       </w:r>
-      <w:bookmarkEnd w:id="1"/>
+      <w:bookmarkEnd w:id="0"/>
     </w:p>
     <w:p>
       <w:r>
-        <w:t xml:space="preserve">There are three tables in the Challenge schema – Challenge, </w:t>
-      </w:r>
-      <w:proofErr w:type="spellStart"/>
-      <w:r>
-        <w:t>ChallengeDay</w:t>
-      </w:r>
-      <w:proofErr w:type="spellEnd"/>
-      <w:r>
-        <w:t xml:space="preserve">, and Exercise. Challenge day has a parent object of type Challenge, and Exercise has a parent object of type </w:t>
-      </w:r>
-      <w:proofErr w:type="spellStart"/>
-      <w:r>
-        <w:t>ChallengeDay</w:t>
-      </w:r>
-      <w:proofErr w:type="spellEnd"/>
-      <w:r>
-        <w:t>.</w:t>
+        <w:t>There are three tables in the Challenge schema – Challenge, ChallengeDay, and Exercise. Challenge day has a parent object of type Challenge, and Exercise has a parent object of type ChallengeDay.</w:t>
       </w:r>
     </w:p>
     <w:p/>
@@ -1640,11 +1623,11 @@
       <w:pPr>
         <w:pStyle w:val="Heading1"/>
       </w:pPr>
-      <w:bookmarkStart w:id="2" w:name="_Toc208410137"/>
+      <w:bookmarkStart w:id="1" w:name="_Toc208410137"/>
       <w:r>
         <w:t>Adding Challenge:</w:t>
       </w:r>
-      <w:bookmarkEnd w:id="2"/>
+      <w:bookmarkEnd w:id="1"/>
     </w:p>
     <w:p>
       <w:r>
@@ -1656,11 +1639,11 @@
       <w:pPr>
         <w:pStyle w:val="Heading2"/>
       </w:pPr>
-      <w:bookmarkStart w:id="3" w:name="_Toc208410138"/>
+      <w:bookmarkStart w:id="2" w:name="_Toc208410138"/>
       <w:r>
         <w:t>Activity:</w:t>
       </w:r>
-      <w:bookmarkEnd w:id="3"/>
+      <w:bookmarkEnd w:id="2"/>
     </w:p>
     <w:p>
       <w:r>
@@ -1740,15 +1723,7 @@
         </w:numPr>
       </w:pPr>
       <w:r>
-        <w:t xml:space="preserve">When the new row is added, double click the empty cell in the </w:t>
-      </w:r>
-      <w:proofErr w:type="spellStart"/>
-      <w:r>
-        <w:t>activityType</w:t>
-      </w:r>
-      <w:proofErr w:type="spellEnd"/>
-      <w:r>
-        <w:t xml:space="preserve"> column. Enter in the type of activity you wish to have challenges. </w:t>
+        <w:t xml:space="preserve">When the new row is added, double click the empty cell in the activityType column. Enter in the type of activity you wish to have challenges. </w:t>
       </w:r>
       <w:r>
         <w:rPr>
@@ -1801,14 +1776,12 @@
       <w:r>
         <w:t xml:space="preserve">Next copy the </w:t>
       </w:r>
-      <w:proofErr w:type="spellStart"/>
       <w:r>
         <w:rPr>
           <w:i/>
         </w:rPr>
         <w:t>objectId</w:t>
       </w:r>
-      <w:proofErr w:type="spellEnd"/>
       <w:r>
         <w:t xml:space="preserve"> value that is automatically generated (you will use this in the next step).</w:t>
       </w:r>
@@ -1890,7 +1863,7 @@
       <w:pPr>
         <w:pStyle w:val="Heading2"/>
       </w:pPr>
-      <w:bookmarkStart w:id="4" w:name="_Toc208410139"/>
+      <w:bookmarkStart w:id="3" w:name="_Toc208410139"/>
       <w:r>
         <w:t>Levels</w:t>
       </w:r>
@@ -1900,22 +1873,14 @@
       <w:r>
         <w:t>:</w:t>
       </w:r>
-      <w:bookmarkEnd w:id="4"/>
+      <w:bookmarkEnd w:id="3"/>
     </w:p>
     <w:p>
       <w:r>
         <w:t xml:space="preserve">Each challenge has a series of levels – and each level has a series of days. </w:t>
       </w:r>
       <w:r>
-        <w:t xml:space="preserve">For each </w:t>
-      </w:r>
-      <w:proofErr w:type="spellStart"/>
-      <w:r>
-        <w:t>ChallengeDay</w:t>
-      </w:r>
-      <w:proofErr w:type="spellEnd"/>
-      <w:r>
-        <w:t xml:space="preserve"> object you will need to assign which level it is in, and which day it is for the level. </w:t>
+        <w:t xml:space="preserve">For each ChallengeDay object you will need to assign which level it is in, and which day it is for the level. </w:t>
       </w:r>
     </w:p>
     <w:p/>
@@ -1930,14 +1895,12 @@
       <w:r>
         <w:t xml:space="preserve">Click on the </w:t>
       </w:r>
-      <w:proofErr w:type="spellStart"/>
       <w:r>
         <w:rPr>
           <w:i/>
         </w:rPr>
         <w:t>ChallengeDay</w:t>
       </w:r>
-      <w:proofErr w:type="spellEnd"/>
       <w:r>
         <w:t xml:space="preserve"> class on the left side of the screen. </w:t>
       </w:r>
@@ -1992,14 +1955,12 @@
       <w:r>
         <w:t xml:space="preserve"> </w:t>
       </w:r>
-      <w:proofErr w:type="spellStart"/>
       <w:r>
         <w:rPr>
           <w:i/>
         </w:rPr>
         <w:t>objectId</w:t>
       </w:r>
-      <w:proofErr w:type="spellEnd"/>
       <w:r>
         <w:t xml:space="preserve"> in the previous section into here.  </w:t>
       </w:r>
@@ -2012,14 +1973,12 @@
       <w:r>
         <w:t xml:space="preserve">This value must have the same </w:t>
       </w:r>
-      <w:proofErr w:type="spellStart"/>
       <w:r>
         <w:rPr>
           <w:i/>
         </w:rPr>
         <w:t>objectId</w:t>
       </w:r>
-      <w:proofErr w:type="spellEnd"/>
       <w:r>
         <w:t xml:space="preserve"> as the </w:t>
       </w:r>
@@ -2056,14 +2015,12 @@
       <w:r>
         <w:t xml:space="preserve"> click the cell in the </w:t>
       </w:r>
-      <w:proofErr w:type="spellStart"/>
       <w:r>
         <w:rPr>
           <w:i/>
         </w:rPr>
         <w:t>dayNum</w:t>
       </w:r>
-      <w:proofErr w:type="spellEnd"/>
       <w:r>
         <w:t xml:space="preserve"> column. Enter the numeric value for the day in the level. </w:t>
       </w:r>
@@ -2098,16 +2055,51 @@
         </w:numPr>
       </w:pPr>
       <w:r>
-        <w:t xml:space="preserve"> Double click the cell in the </w:t>
+        <w:t xml:space="preserve">Double click the cell in the </w:t>
       </w:r>
       <w:r>
         <w:rPr>
           <w:i/>
         </w:rPr>
-        <w:t>overview</w:t>
-      </w:r>
-      <w:r>
-        <w:t xml:space="preserve"> column. Enter an overview for this day’s challenges. </w:t>
+        <w:t>levelLength</w:t>
+      </w:r>
+      <w:r>
+        <w:t xml:space="preserve"> column. Enter in the value of how long this level should take (ex. “Two Weeks”).</w:t>
+      </w:r>
+      <w:r>
+        <w:t xml:space="preserve"> </w:t>
+      </w:r>
+      <w:r>
+        <w:rPr>
+          <w:b/>
+        </w:rPr>
+        <w:t>NOTE:</w:t>
+      </w:r>
+      <w:r>
+        <w:t xml:space="preserve"> While you can enter a </w:t>
+      </w:r>
+      <w:r>
+        <w:rPr>
+          <w:i/>
+        </w:rPr>
+        <w:t>levelLength</w:t>
+      </w:r>
+      <w:r>
+        <w:t xml:space="preserve"> for each row, the only one that will be displayed in the app is the one for </w:t>
+      </w:r>
+      <w:r>
+        <w:rPr>
+          <w:i/>
+        </w:rPr>
+        <w:t>dayNum</w:t>
+      </w:r>
+      <w:r>
+        <w:t xml:space="preserve"> = 1 for each level</w:t>
+      </w:r>
+      <w:bookmarkStart w:id="4" w:name="_GoBack"/>
+      <w:bookmarkEnd w:id="4"/>
+      <w:r>
+        <w:t xml:space="preserve">. </w:t>
       </w:r>
     </w:p>
     <w:p>
@@ -2119,16 +2111,35 @@
         </w:numPr>
       </w:pPr>
       <w:r>
+        <w:t xml:space="preserve"> Double click the cell in the </w:t>
+      </w:r>
+      <w:r>
+        <w:rPr>
+          <w:i/>
+        </w:rPr>
+        <w:t>overview</w:t>
+      </w:r>
+      <w:r>
+        <w:t xml:space="preserve"> column. Enter an overview for this day’s challenges. </w:t>
+      </w:r>
+    </w:p>
+    <w:p>
+      <w:pPr>
+        <w:pStyle w:val="ListParagraph"/>
+        <w:numPr>
+          <w:ilvl w:val="0"/>
+          <w:numId w:val="2"/>
+        </w:numPr>
+      </w:pPr>
+      <w:r>
         <w:t xml:space="preserve">Lastly, copy the </w:t>
       </w:r>
-      <w:proofErr w:type="spellStart"/>
       <w:r>
         <w:rPr>
           <w:i/>
         </w:rPr>
         <w:t>objectId</w:t>
       </w:r>
-      <w:proofErr w:type="spellEnd"/>
       <w:r>
         <w:t xml:space="preserve"> value that is automatically generated (you will use this in the next step).</w:t>
       </w:r>
@@ -2275,71 +2286,45 @@
       <w:r>
         <w:t xml:space="preserve">column. Paste the value of the </w:t>
       </w:r>
-      <w:proofErr w:type="spellStart"/>
       <w:r>
         <w:rPr>
           <w:i/>
         </w:rPr>
-        <w:t>ChallengeDay</w:t>
-      </w:r>
-      <w:proofErr w:type="spellEnd"/>
+        <w:t xml:space="preserve">ChallengeDay objectId </w:t>
+      </w:r>
+      <w:r>
+        <w:t xml:space="preserve">you copied in the previous step. </w:t>
+      </w:r>
+      <w:r>
+        <w:rPr>
+          <w:b/>
+        </w:rPr>
+        <w:t xml:space="preserve">NOTE: </w:t>
+      </w:r>
+      <w:r>
+        <w:t xml:space="preserve">This value must have the same </w:t>
+      </w:r>
       <w:r>
         <w:rPr>
           <w:i/>
         </w:rPr>
-        <w:t xml:space="preserve"> </w:t>
-      </w:r>
-      <w:proofErr w:type="spellStart"/>
+        <w:t>objectId</w:t>
+      </w:r>
+      <w:r>
+        <w:t xml:space="preserve"> as the </w:t>
+      </w:r>
       <w:r>
         <w:rPr>
           <w:i/>
         </w:rPr>
-        <w:t>objectId</w:t>
-      </w:r>
-      <w:proofErr w:type="spellEnd"/>
+        <w:t>Challenge</w:t>
+      </w:r>
       <w:r>
         <w:rPr>
           <w:i/>
         </w:rPr>
-        <w:t xml:space="preserve"> </w:t>
-      </w:r>
-      <w:r>
-        <w:t xml:space="preserve">you copied in the previous step. </w:t>
-      </w:r>
-      <w:r>
-        <w:rPr>
-          <w:b/>
-        </w:rPr>
-        <w:t xml:space="preserve">NOTE: </w:t>
-      </w:r>
-      <w:r>
-        <w:t xml:space="preserve">This value must have the same </w:t>
-      </w:r>
-      <w:proofErr w:type="spellStart"/>
-      <w:r>
-        <w:rPr>
-          <w:i/>
-        </w:rPr>
-        <w:t>objectId</w:t>
-      </w:r>
-      <w:proofErr w:type="spellEnd"/>
-      <w:r>
-        <w:t xml:space="preserve"> as the </w:t>
-      </w:r>
-      <w:proofErr w:type="spellStart"/>
-      <w:r>
-        <w:rPr>
-          <w:i/>
-        </w:rPr>
-        <w:t>Challenge</w:t>
-      </w:r>
-      <w:r>
-        <w:rPr>
-          <w:i/>
-        </w:rPr>
         <w:t>Day</w:t>
       </w:r>
-      <w:proofErr w:type="spellEnd"/>
       <w:r>
         <w:t xml:space="preserve"> you just created – if not it may cause unexpected app functionality. You may have multiple rows with the same </w:t>
       </w:r>
@@ -2415,14 +2400,12 @@
       <w:r>
         <w:t xml:space="preserve">Double click the cell in the </w:t>
       </w:r>
-      <w:proofErr w:type="spellStart"/>
       <w:r>
         <w:rPr>
           <w:i/>
         </w:rPr>
         <w:t>isLink</w:t>
       </w:r>
-      <w:proofErr w:type="spellEnd"/>
       <w:r>
         <w:t xml:space="preserve"> column. Enter “true” if this exercise is going to have a YouTube link. Enter “false” if the exercise is going to have a picture. </w:t>
       </w:r>
@@ -2496,15 +2479,7 @@
         <w:t>Choose</w:t>
       </w:r>
       <w:r>
-        <w:t xml:space="preserve"> button to upload the file to </w:t>
-      </w:r>
-      <w:proofErr w:type="gramStart"/>
-      <w:r>
-        <w:t>Parse</w:t>
-      </w:r>
-      <w:proofErr w:type="gramEnd"/>
-      <w:r>
-        <w:t xml:space="preserve">. </w:t>
+        <w:t xml:space="preserve"> button to upload the file to Parse. </w:t>
       </w:r>
     </w:p>
     <w:p>
@@ -2518,16 +2493,12 @@
       <w:r>
         <w:t xml:space="preserve">If the exercise has a YouTube video, double click the cell in the </w:t>
       </w:r>
-      <w:proofErr w:type="spellStart"/>
-      <w:proofErr w:type="gramStart"/>
       <w:r>
         <w:rPr>
           <w:i/>
         </w:rPr>
         <w:t>url</w:t>
       </w:r>
-      <w:proofErr w:type="spellEnd"/>
-      <w:proofErr w:type="gramEnd"/>
       <w:r>
         <w:t xml:space="preserve"> column (otherwise skip this step). Copy the URL of the YouTube video from your browser and paste it into this cell. </w:t>
       </w:r>
@@ -2690,7 +2661,7 @@
         <w:rStyle w:val="PageNumber"/>
         <w:noProof/>
       </w:rPr>
-      <w:t>2</w:t>
+      <w:t>5</w:t>
     </w:r>
     <w:r>
       <w:rPr>
@@ -4007,76 +3978,7 @@
 </file>
 
 <file path=word/glossary/document.xml><?xml version="1.0" encoding="utf-8"?>
-<w:glossaryDocument xmlns:wpc="http://schemas.microsoft.com/office/word/2010/wordprocessingCanvas" xmlns:mo="http://schemas.microsoft.com/office/mac/office/2008/main" xmlns:mc="http://schemas.openxmlformats.org/markup-compatibility/2006" xmlns:mv="urn:schemas-microsoft-com:mac:vml" xmlns:o="urn:schemas-microsoft-com:office:office" xmlns:r="http://schemas.openxmlformats.org/officeDocument/2006/relationships" xmlns:m="http://schemas.openxmlformats.org/officeDocument/2006/math" xmlns:v="urn:schemas-microsoft-com:vml" xmlns:wp14="http://schemas.microsoft.com/office/word/2010/wordprocessingDrawing" xmlns:wp="http://schemas.openxmlformats.org/drawingml/2006/wordprocessingDrawing" xmlns:w10="urn:schemas-microsoft-com:office:word" xmlns:w="http://schemas.openxmlformats.org/wordprocessingml/2006/main" xmlns:w14="http://schemas.microsoft.com/office/word/2010/wordml" xmlns:wpg="http://schemas.microsoft.com/office/word/2010/wordprocessingGroup" xmlns:wpi="http://schemas.microsoft.com/office/word/2010/wordprocessingInk" xmlns:wne="http://schemas.microsoft.com/office/word/2006/wordml" xmlns:wps="http://schemas.microsoft.com/office/word/2010/wordprocessingShape" mc:Ignorable="w14 wp14">
-  <w:docParts>
-    <w:docPart>
-      <w:docPartPr>
-        <w:name w:val="16F183665A3684479753141381EE8671"/>
-        <w:category>
-          <w:name w:val="General"/>
-          <w:gallery w:val="placeholder"/>
-        </w:category>
-        <w:types>
-          <w:type w:val="bbPlcHdr"/>
-        </w:types>
-        <w:behaviors>
-          <w:behavior w:val="content"/>
-        </w:behaviors>
-        <w:guid w:val="{DA37EC8E-1717-874B-AF6C-5407F5C3A896}"/>
-      </w:docPartPr>
-      <w:docPartBody>
-        <w:p>
-          <w:pPr>
-            <w:pStyle w:val="16F183665A3684479753141381EE8671"/>
-          </w:pPr>
-          <w:r>
-            <w:rPr>
-              <w:rFonts w:eastAsiaTheme="majorEastAsia" w:cstheme="majorBidi"/>
-              <w:b/>
-              <w:color w:val="1F497D" w:themeColor="text2"/>
-              <w:sz w:val="72"/>
-              <w:szCs w:val="72"/>
-            </w:rPr>
-            <w:t>[Document Title]</w:t>
-          </w:r>
-        </w:p>
-      </w:docPartBody>
-    </w:docPart>
-    <w:docPart>
-      <w:docPartPr>
-        <w:name w:val="A027D9462F08654EB64FE95B39150BF2"/>
-        <w:category>
-          <w:name w:val="General"/>
-          <w:gallery w:val="placeholder"/>
-        </w:category>
-        <w:types>
-          <w:type w:val="bbPlcHdr"/>
-        </w:types>
-        <w:behaviors>
-          <w:behavior w:val="content"/>
-        </w:behaviors>
-        <w:guid w:val="{1768980D-A718-0D4A-BA2A-6D331F9863B8}"/>
-      </w:docPartPr>
-      <w:docPartBody>
-        <w:p>
-          <w:pPr>
-            <w:pStyle w:val="A027D9462F08654EB64FE95B39150BF2"/>
-          </w:pPr>
-          <w:r>
-            <w:rPr>
-              <w:b/>
-              <w:noProof/>
-              <w:color w:val="4F81BD" w:themeColor="accent1"/>
-              <w:sz w:val="40"/>
-              <w:szCs w:val="36"/>
-            </w:rPr>
-            <w:t>[Document Subtitle]</w:t>
-          </w:r>
-        </w:p>
-      </w:docPartBody>
-    </w:docPart>
-  </w:docParts>
-</w:glossaryDocument>
+<w:glossaryDocument xmlns:wpc="http://schemas.microsoft.com/office/word/2010/wordprocessingCanvas" xmlns:mo="http://schemas.microsoft.com/office/mac/office/2008/main" xmlns:mc="http://schemas.openxmlformats.org/markup-compatibility/2006" xmlns:mv="urn:schemas-microsoft-com:mac:vml" xmlns:o="urn:schemas-microsoft-com:office:office" xmlns:r="http://schemas.openxmlformats.org/officeDocument/2006/relationships" xmlns:m="http://schemas.openxmlformats.org/officeDocument/2006/math" xmlns:v="urn:schemas-microsoft-com:vml" xmlns:wp14="http://schemas.microsoft.com/office/word/2010/wordprocessingDrawing" xmlns:wp="http://schemas.openxmlformats.org/drawingml/2006/wordprocessingDrawing" xmlns:w10="urn:schemas-microsoft-com:office:word" xmlns:w="http://schemas.openxmlformats.org/wordprocessingml/2006/main" xmlns:w14="http://schemas.microsoft.com/office/word/2010/wordml" xmlns:wpg="http://schemas.microsoft.com/office/word/2010/wordprocessingGroup" xmlns:wpi="http://schemas.microsoft.com/office/word/2010/wordprocessingInk" xmlns:wne="http://schemas.microsoft.com/office/word/2006/wordml" xmlns:wps="http://schemas.microsoft.com/office/word/2010/wordprocessingShape" mc:Ignorable="w14 wp14"/>
 </file>
 
 <file path=word/glossary/fontTable.xml><?xml version="1.0" encoding="utf-8"?>
@@ -4899,7 +4801,7 @@
 </file>
 
 <file path=customXml/itemProps1.xml><?xml version="1.0" encoding="utf-8"?>
-<ds:datastoreItem xmlns:ds="http://schemas.openxmlformats.org/officeDocument/2006/customXml" ds:itemID="{F4636ABD-412C-E84B-B6DC-81B10022A03C}">
+<ds:datastoreItem xmlns:ds="http://schemas.openxmlformats.org/officeDocument/2006/customXml" ds:itemID="{E0692394-63A5-704E-8EA5-7E7C1B2BF772}">
   <ds:schemaRefs>
     <ds:schemaRef ds:uri="http://schemas.openxmlformats.org/officeDocument/2006/bibliography"/>
   </ds:schemaRefs>

</xml_diff>